<commit_message>
adding burglary and violence instead of ASB
</commit_message>
<xml_diff>
--- a/IMD_recalculation_writeup.docx
+++ b/IMD_recalculation_writeup.docx
@@ -35,7 +35,7 @@
         <w:pStyle w:val="Date"/>
       </w:pPr>
       <w:r>
-        <w:t xml:space="preserve">2023-05-02</w:t>
+        <w:t xml:space="preserve">2023-05-16</w:t>
       </w:r>
     </w:p>
     <w:bookmarkStart w:id="20" w:name="preparing-the-data"/>
@@ -52,7 +52,7 @@
         <w:pStyle w:val="FirstParagraph"/>
       </w:pPr>
       <w:r>
-        <w:t xml:space="preserve">For this demo we will need data about an outcome - in this example Antisocial Behaviour - at Local Super Output Area (LSOA) level. We can get this from the data.police.uk website. Here we have one year’s worth of data from March 2022 to March 2023 for Cleveland police.</w:t>
+        <w:t xml:space="preserve">For this demo we will need data about an outcome - in this example Burglary - at Local Super Output Area (LSOA) level. We can get this from the data.police.uk website. Here we have one year’s worth of data from March 2022 to March 2023 for Cleveland police.</w:t>
       </w:r>
     </w:p>
     <w:p>
@@ -345,6 +345,228 @@
         <w:rPr>
           <w:rStyle w:val="CommentTok"/>
         </w:rPr>
+        <w:t xml:space="preserve"># filter only Burglary</w:t>
+      </w:r>
+      <w:r>
+        <w:br/>
+      </w:r>
+      <w:r>
+        <w:rPr>
+          <w:rStyle w:val="NormalTok"/>
+        </w:rPr>
+        <w:t xml:space="preserve">burglary_data </w:t>
+      </w:r>
+      <w:r>
+        <w:rPr>
+          <w:rStyle w:val="OtherTok"/>
+        </w:rPr>
+        <w:t xml:space="preserve">&lt;-</w:t>
+      </w:r>
+      <w:r>
+        <w:rPr>
+          <w:rStyle w:val="NormalTok"/>
+        </w:rPr>
+        <w:t xml:space="preserve"> open_data </w:t>
+      </w:r>
+      <w:r>
+        <w:rPr>
+          <w:rStyle w:val="SpecialCharTok"/>
+        </w:rPr>
+        <w:t xml:space="preserve">%&gt;%</w:t>
+      </w:r>
+      <w:r>
+        <w:rPr>
+          <w:rStyle w:val="NormalTok"/>
+        </w:rPr>
+        <w:t xml:space="preserve"> dplyr</w:t>
+      </w:r>
+      <w:r>
+        <w:rPr>
+          <w:rStyle w:val="SpecialCharTok"/>
+        </w:rPr>
+        <w:t xml:space="preserve">::</w:t>
+      </w:r>
+      <w:r>
+        <w:rPr>
+          <w:rStyle w:val="FunctionTok"/>
+        </w:rPr>
+        <w:t xml:space="preserve">filter</w:t>
+      </w:r>
+      <w:r>
+        <w:rPr>
+          <w:rStyle w:val="NormalTok"/>
+        </w:rPr>
+        <w:t xml:space="preserve">(Crime.type </w:t>
+      </w:r>
+      <w:r>
+        <w:rPr>
+          <w:rStyle w:val="SpecialCharTok"/>
+        </w:rPr>
+        <w:t xml:space="preserve">==</w:t>
+      </w:r>
+      <w:r>
+        <w:rPr>
+          <w:rStyle w:val="NormalTok"/>
+        </w:rPr>
+        <w:t xml:space="preserve"> </w:t>
+      </w:r>
+      <w:r>
+        <w:rPr>
+          <w:rStyle w:val="StringTok"/>
+        </w:rPr>
+        <w:t xml:space="preserve">"Burglary"</w:t>
+      </w:r>
+      <w:r>
+        <w:rPr>
+          <w:rStyle w:val="NormalTok"/>
+        </w:rPr>
+        <w:t xml:space="preserve">) </w:t>
+      </w:r>
+      <w:r>
+        <w:rPr>
+          <w:rStyle w:val="SpecialCharTok"/>
+        </w:rPr>
+        <w:t xml:space="preserve">%&gt;%</w:t>
+      </w:r>
+      <w:r>
+        <w:rPr>
+          <w:rStyle w:val="NormalTok"/>
+        </w:rPr>
+        <w:t xml:space="preserve"> </w:t>
+      </w:r>
+      <w:r>
+        <w:rPr>
+          <w:rStyle w:val="FunctionTok"/>
+        </w:rPr>
+        <w:t xml:space="preserve">clean_names</w:t>
+      </w:r>
+      <w:r>
+        <w:rPr>
+          <w:rStyle w:val="NormalTok"/>
+        </w:rPr>
+        <w:t xml:space="preserve">()</w:t>
+      </w:r>
+      <w:r>
+        <w:br/>
+      </w:r>
+      <w:r>
+        <w:br/>
+      </w:r>
+      <w:r>
+        <w:rPr>
+          <w:rStyle w:val="CommentTok"/>
+        </w:rPr>
+        <w:t xml:space="preserve"># filter only Violence and sexual offences</w:t>
+      </w:r>
+      <w:r>
+        <w:br/>
+      </w:r>
+      <w:r>
+        <w:rPr>
+          <w:rStyle w:val="NormalTok"/>
+        </w:rPr>
+        <w:t xml:space="preserve">violence_data </w:t>
+      </w:r>
+      <w:r>
+        <w:rPr>
+          <w:rStyle w:val="OtherTok"/>
+        </w:rPr>
+        <w:t xml:space="preserve">&lt;-</w:t>
+      </w:r>
+      <w:r>
+        <w:rPr>
+          <w:rStyle w:val="NormalTok"/>
+        </w:rPr>
+        <w:t xml:space="preserve"> open_data </w:t>
+      </w:r>
+      <w:r>
+        <w:rPr>
+          <w:rStyle w:val="SpecialCharTok"/>
+        </w:rPr>
+        <w:t xml:space="preserve">%&gt;%</w:t>
+      </w:r>
+      <w:r>
+        <w:rPr>
+          <w:rStyle w:val="NormalTok"/>
+        </w:rPr>
+        <w:t xml:space="preserve"> dplyr</w:t>
+      </w:r>
+      <w:r>
+        <w:rPr>
+          <w:rStyle w:val="SpecialCharTok"/>
+        </w:rPr>
+        <w:t xml:space="preserve">::</w:t>
+      </w:r>
+      <w:r>
+        <w:rPr>
+          <w:rStyle w:val="FunctionTok"/>
+        </w:rPr>
+        <w:t xml:space="preserve">filter</w:t>
+      </w:r>
+      <w:r>
+        <w:rPr>
+          <w:rStyle w:val="NormalTok"/>
+        </w:rPr>
+        <w:t xml:space="preserve">(Crime.type </w:t>
+      </w:r>
+      <w:r>
+        <w:rPr>
+          <w:rStyle w:val="SpecialCharTok"/>
+        </w:rPr>
+        <w:t xml:space="preserve">==</w:t>
+      </w:r>
+      <w:r>
+        <w:rPr>
+          <w:rStyle w:val="NormalTok"/>
+        </w:rPr>
+        <w:t xml:space="preserve"> </w:t>
+      </w:r>
+      <w:r>
+        <w:rPr>
+          <w:rStyle w:val="StringTok"/>
+        </w:rPr>
+        <w:t xml:space="preserve">"Violence and sexual offences"</w:t>
+      </w:r>
+      <w:r>
+        <w:rPr>
+          <w:rStyle w:val="NormalTok"/>
+        </w:rPr>
+        <w:t xml:space="preserve">) </w:t>
+      </w:r>
+      <w:r>
+        <w:rPr>
+          <w:rStyle w:val="SpecialCharTok"/>
+        </w:rPr>
+        <w:t xml:space="preserve">%&gt;%</w:t>
+      </w:r>
+      <w:r>
+        <w:rPr>
+          <w:rStyle w:val="NormalTok"/>
+        </w:rPr>
+        <w:t xml:space="preserve"> </w:t>
+      </w:r>
+      <w:r>
+        <w:rPr>
+          <w:rStyle w:val="FunctionTok"/>
+        </w:rPr>
+        <w:t xml:space="preserve">clean_names</w:t>
+      </w:r>
+      <w:r>
+        <w:rPr>
+          <w:rStyle w:val="NormalTok"/>
+        </w:rPr>
+        <w:t xml:space="preserve">()</w:t>
+      </w:r>
+      <w:r>
+        <w:br/>
+      </w:r>
+      <w:r>
+        <w:br/>
+      </w:r>
+      <w:r>
+        <w:rPr>
+          <w:rStyle w:val="CommentTok"/>
+        </w:rPr>
         <w:t xml:space="preserve"># remove rest of crime data</w:t>
       </w:r>
       <w:r>
@@ -729,7 +951,7 @@
         <w:rPr>
           <w:rStyle w:val="VerbatimChar"/>
         </w:rPr>
-        <w:t xml:space="preserve">## Reading layer `LSOA_2011_Boundaries_Super_Generalised_Clipped_BSC_EW_V4_-6793269404754981576' from data source `/Users/user/Dropbox (The University of Manchester)/IMD_without_crime_indicator/imd_recalculation/data/LSOA_2011_Boundaries_Super_Generalised_Clipped_BSC_EW_V4_-6793269404754981576.geojson' </w:t>
+        <w:t xml:space="preserve">## Reading layer `LSOA_2011_Boundaries_Super_Generalised_Clipped_BSC_EW_V4_-6793269404754981576' from data source `/Users/user/Dropbox (The University of Manchester)/IMD_without_crime_indicator/recalculating_imd/data/LSOA_2011_Boundaries_Super_Generalised_Clipped_BSC_EW_V4_-6793269404754981576.geojson' </w:t>
       </w:r>
       <w:r>
         <w:br/>
@@ -859,7 +1081,7 @@
         <w:rPr>
           <w:rStyle w:val="VerbatimChar"/>
         </w:rPr>
-        <w:t xml:space="preserve">##   `/Users/user/Dropbox (The University of Manchester)/IMD_without_crime_indicator/imd_recalculation/data/cleveland.kml' </w:t>
+        <w:t xml:space="preserve">##   `/Users/user/Dropbox (The University of Manchester)/IMD_without_crime_indicator/recalculating_imd/data/cleveland.kml' </w:t>
       </w:r>
       <w:r>
         <w:br/>
@@ -1632,6 +1854,476 @@
           <w:rStyle w:val="NormalTok"/>
         </w:rPr>
         <w:t xml:space="preserve">(cleveland_w_imd, asb_by_lsoa, </w:t>
+      </w:r>
+      <w:r>
+        <w:rPr>
+          <w:rStyle w:val="AttributeTok"/>
+        </w:rPr>
+        <w:t xml:space="preserve">by =</w:t>
+      </w:r>
+      <w:r>
+        <w:rPr>
+          <w:rStyle w:val="NormalTok"/>
+        </w:rPr>
+        <w:t xml:space="preserve"> </w:t>
+      </w:r>
+      <w:r>
+        <w:rPr>
+          <w:rStyle w:val="FunctionTok"/>
+        </w:rPr>
+        <w:t xml:space="preserve">c</w:t>
+      </w:r>
+      <w:r>
+        <w:rPr>
+          <w:rStyle w:val="NormalTok"/>
+        </w:rPr>
+        <w:t xml:space="preserve">(</w:t>
+      </w:r>
+      <w:r>
+        <w:rPr>
+          <w:rStyle w:val="StringTok"/>
+        </w:rPr>
+        <w:t xml:space="preserve">"LSOA11CD"</w:t>
+      </w:r>
+      <w:r>
+        <w:rPr>
+          <w:rStyle w:val="NormalTok"/>
+        </w:rPr>
+        <w:t xml:space="preserve"> </w:t>
+      </w:r>
+      <w:r>
+        <w:rPr>
+          <w:rStyle w:val="OtherTok"/>
+        </w:rPr>
+        <w:t xml:space="preserve">=</w:t>
+      </w:r>
+      <w:r>
+        <w:rPr>
+          <w:rStyle w:val="NormalTok"/>
+        </w:rPr>
+        <w:t xml:space="preserve"> </w:t>
+      </w:r>
+      <w:r>
+        <w:rPr>
+          <w:rStyle w:val="StringTok"/>
+        </w:rPr>
+        <w:t xml:space="preserve">"lsoa_code"</w:t>
+      </w:r>
+      <w:r>
+        <w:rPr>
+          <w:rStyle w:val="NormalTok"/>
+        </w:rPr>
+        <w:t xml:space="preserve">))</w:t>
+      </w:r>
+    </w:p>
+    <w:p>
+      <w:pPr>
+        <w:pStyle w:val="FirstParagraph"/>
+      </w:pPr>
+      <w:r>
+        <w:t xml:space="preserve">Or if we want to look at burglary then the number of burglary incidents per LSOA and join this as well.</w:t>
+      </w:r>
+    </w:p>
+    <w:p>
+      <w:pPr>
+        <w:pStyle w:val="SourceCode"/>
+      </w:pPr>
+      <w:r>
+        <w:rPr>
+          <w:rStyle w:val="CommentTok"/>
+        </w:rPr>
+        <w:t xml:space="preserve"># count number of burglary incidents per LSOA</w:t>
+      </w:r>
+      <w:r>
+        <w:br/>
+      </w:r>
+      <w:r>
+        <w:rPr>
+          <w:rStyle w:val="NormalTok"/>
+        </w:rPr>
+        <w:t xml:space="preserve">burg_by_lsoa </w:t>
+      </w:r>
+      <w:r>
+        <w:rPr>
+          <w:rStyle w:val="OtherTok"/>
+        </w:rPr>
+        <w:t xml:space="preserve">&lt;-</w:t>
+      </w:r>
+      <w:r>
+        <w:rPr>
+          <w:rStyle w:val="NormalTok"/>
+        </w:rPr>
+        <w:t xml:space="preserve"> burglary_data </w:t>
+      </w:r>
+      <w:r>
+        <w:rPr>
+          <w:rStyle w:val="SpecialCharTok"/>
+        </w:rPr>
+        <w:t xml:space="preserve">%&gt;%</w:t>
+      </w:r>
+      <w:r>
+        <w:rPr>
+          <w:rStyle w:val="NormalTok"/>
+        </w:rPr>
+        <w:t xml:space="preserve"> </w:t>
+      </w:r>
+      <w:r>
+        <w:br/>
+      </w:r>
+      <w:r>
+        <w:rPr>
+          <w:rStyle w:val="NormalTok"/>
+        </w:rPr>
+        <w:t xml:space="preserve">  </w:t>
+      </w:r>
+      <w:r>
+        <w:rPr>
+          <w:rStyle w:val="FunctionTok"/>
+        </w:rPr>
+        <w:t xml:space="preserve">group_by</w:t>
+      </w:r>
+      <w:r>
+        <w:rPr>
+          <w:rStyle w:val="NormalTok"/>
+        </w:rPr>
+        <w:t xml:space="preserve">(lsoa_code) </w:t>
+      </w:r>
+      <w:r>
+        <w:rPr>
+          <w:rStyle w:val="SpecialCharTok"/>
+        </w:rPr>
+        <w:t xml:space="preserve">%&gt;%</w:t>
+      </w:r>
+      <w:r>
+        <w:rPr>
+          <w:rStyle w:val="NormalTok"/>
+        </w:rPr>
+        <w:t xml:space="preserve"> </w:t>
+      </w:r>
+      <w:r>
+        <w:br/>
+      </w:r>
+      <w:r>
+        <w:rPr>
+          <w:rStyle w:val="NormalTok"/>
+        </w:rPr>
+        <w:t xml:space="preserve">  </w:t>
+      </w:r>
+      <w:r>
+        <w:rPr>
+          <w:rStyle w:val="FunctionTok"/>
+        </w:rPr>
+        <w:t xml:space="preserve">summarise</w:t>
+      </w:r>
+      <w:r>
+        <w:rPr>
+          <w:rStyle w:val="NormalTok"/>
+        </w:rPr>
+        <w:t xml:space="preserve">(</w:t>
+      </w:r>
+      <w:r>
+        <w:rPr>
+          <w:rStyle w:val="AttributeTok"/>
+        </w:rPr>
+        <w:t xml:space="preserve">count_of_burglary =</w:t>
+      </w:r>
+      <w:r>
+        <w:rPr>
+          <w:rStyle w:val="NormalTok"/>
+        </w:rPr>
+        <w:t xml:space="preserve"> </w:t>
+      </w:r>
+      <w:r>
+        <w:rPr>
+          <w:rStyle w:val="FunctionTok"/>
+        </w:rPr>
+        <w:t xml:space="preserve">n</w:t>
+      </w:r>
+      <w:r>
+        <w:rPr>
+          <w:rStyle w:val="NormalTok"/>
+        </w:rPr>
+        <w:t xml:space="preserve">())</w:t>
+      </w:r>
+      <w:r>
+        <w:br/>
+      </w:r>
+      <w:r>
+        <w:br/>
+      </w:r>
+      <w:r>
+        <w:rPr>
+          <w:rStyle w:val="CommentTok"/>
+        </w:rPr>
+        <w:t xml:space="preserve"># join to existing dataframe</w:t>
+      </w:r>
+      <w:r>
+        <w:br/>
+      </w:r>
+      <w:r>
+        <w:rPr>
+          <w:rStyle w:val="NormalTok"/>
+        </w:rPr>
+        <w:t xml:space="preserve">cleveland_w_imd </w:t>
+      </w:r>
+      <w:r>
+        <w:rPr>
+          <w:rStyle w:val="OtherTok"/>
+        </w:rPr>
+        <w:t xml:space="preserve">&lt;-</w:t>
+      </w:r>
+      <w:r>
+        <w:rPr>
+          <w:rStyle w:val="NormalTok"/>
+        </w:rPr>
+        <w:t xml:space="preserve"> </w:t>
+      </w:r>
+      <w:r>
+        <w:rPr>
+          <w:rStyle w:val="FunctionTok"/>
+        </w:rPr>
+        <w:t xml:space="preserve">left_join</w:t>
+      </w:r>
+      <w:r>
+        <w:rPr>
+          <w:rStyle w:val="NormalTok"/>
+        </w:rPr>
+        <w:t xml:space="preserve">(cleveland_w_imd, burg_by_lsoa, </w:t>
+      </w:r>
+      <w:r>
+        <w:rPr>
+          <w:rStyle w:val="AttributeTok"/>
+        </w:rPr>
+        <w:t xml:space="preserve">by =</w:t>
+      </w:r>
+      <w:r>
+        <w:rPr>
+          <w:rStyle w:val="NormalTok"/>
+        </w:rPr>
+        <w:t xml:space="preserve"> </w:t>
+      </w:r>
+      <w:r>
+        <w:rPr>
+          <w:rStyle w:val="FunctionTok"/>
+        </w:rPr>
+        <w:t xml:space="preserve">c</w:t>
+      </w:r>
+      <w:r>
+        <w:rPr>
+          <w:rStyle w:val="NormalTok"/>
+        </w:rPr>
+        <w:t xml:space="preserve">(</w:t>
+      </w:r>
+      <w:r>
+        <w:rPr>
+          <w:rStyle w:val="StringTok"/>
+        </w:rPr>
+        <w:t xml:space="preserve">"LSOA11CD"</w:t>
+      </w:r>
+      <w:r>
+        <w:rPr>
+          <w:rStyle w:val="NormalTok"/>
+        </w:rPr>
+        <w:t xml:space="preserve"> </w:t>
+      </w:r>
+      <w:r>
+        <w:rPr>
+          <w:rStyle w:val="OtherTok"/>
+        </w:rPr>
+        <w:t xml:space="preserve">=</w:t>
+      </w:r>
+      <w:r>
+        <w:rPr>
+          <w:rStyle w:val="NormalTok"/>
+        </w:rPr>
+        <w:t xml:space="preserve"> </w:t>
+      </w:r>
+      <w:r>
+        <w:rPr>
+          <w:rStyle w:val="StringTok"/>
+        </w:rPr>
+        <w:t xml:space="preserve">"lsoa_code"</w:t>
+      </w:r>
+      <w:r>
+        <w:rPr>
+          <w:rStyle w:val="NormalTok"/>
+        </w:rPr>
+        <w:t xml:space="preserve">))</w:t>
+      </w:r>
+    </w:p>
+    <w:p>
+      <w:pPr>
+        <w:pStyle w:val="FirstParagraph"/>
+      </w:pPr>
+      <w:r>
+        <w:t xml:space="preserve">Or if we want to look at burglary then the number of Violence and sexual offences incidents per LSOA and join this as well.</w:t>
+      </w:r>
+    </w:p>
+    <w:p>
+      <w:pPr>
+        <w:pStyle w:val="SourceCode"/>
+      </w:pPr>
+      <w:r>
+        <w:rPr>
+          <w:rStyle w:val="CommentTok"/>
+        </w:rPr>
+        <w:t xml:space="preserve"># count number of burglary incidents per LSOA</w:t>
+      </w:r>
+      <w:r>
+        <w:br/>
+      </w:r>
+      <w:r>
+        <w:rPr>
+          <w:rStyle w:val="NormalTok"/>
+        </w:rPr>
+        <w:t xml:space="preserve">violence_by_lsoa </w:t>
+      </w:r>
+      <w:r>
+        <w:rPr>
+          <w:rStyle w:val="OtherTok"/>
+        </w:rPr>
+        <w:t xml:space="preserve">&lt;-</w:t>
+      </w:r>
+      <w:r>
+        <w:rPr>
+          <w:rStyle w:val="NormalTok"/>
+        </w:rPr>
+        <w:t xml:space="preserve"> violence_data </w:t>
+      </w:r>
+      <w:r>
+        <w:rPr>
+          <w:rStyle w:val="SpecialCharTok"/>
+        </w:rPr>
+        <w:t xml:space="preserve">%&gt;%</w:t>
+      </w:r>
+      <w:r>
+        <w:rPr>
+          <w:rStyle w:val="NormalTok"/>
+        </w:rPr>
+        <w:t xml:space="preserve"> </w:t>
+      </w:r>
+      <w:r>
+        <w:br/>
+      </w:r>
+      <w:r>
+        <w:rPr>
+          <w:rStyle w:val="NormalTok"/>
+        </w:rPr>
+        <w:t xml:space="preserve">  </w:t>
+      </w:r>
+      <w:r>
+        <w:rPr>
+          <w:rStyle w:val="FunctionTok"/>
+        </w:rPr>
+        <w:t xml:space="preserve">group_by</w:t>
+      </w:r>
+      <w:r>
+        <w:rPr>
+          <w:rStyle w:val="NormalTok"/>
+        </w:rPr>
+        <w:t xml:space="preserve">(lsoa_code) </w:t>
+      </w:r>
+      <w:r>
+        <w:rPr>
+          <w:rStyle w:val="SpecialCharTok"/>
+        </w:rPr>
+        <w:t xml:space="preserve">%&gt;%</w:t>
+      </w:r>
+      <w:r>
+        <w:rPr>
+          <w:rStyle w:val="NormalTok"/>
+        </w:rPr>
+        <w:t xml:space="preserve"> </w:t>
+      </w:r>
+      <w:r>
+        <w:br/>
+      </w:r>
+      <w:r>
+        <w:rPr>
+          <w:rStyle w:val="NormalTok"/>
+        </w:rPr>
+        <w:t xml:space="preserve">  </w:t>
+      </w:r>
+      <w:r>
+        <w:rPr>
+          <w:rStyle w:val="FunctionTok"/>
+        </w:rPr>
+        <w:t xml:space="preserve">summarise</w:t>
+      </w:r>
+      <w:r>
+        <w:rPr>
+          <w:rStyle w:val="NormalTok"/>
+        </w:rPr>
+        <w:t xml:space="preserve">(</w:t>
+      </w:r>
+      <w:r>
+        <w:rPr>
+          <w:rStyle w:val="AttributeTok"/>
+        </w:rPr>
+        <w:t xml:space="preserve">count_of_violence =</w:t>
+      </w:r>
+      <w:r>
+        <w:rPr>
+          <w:rStyle w:val="NormalTok"/>
+        </w:rPr>
+        <w:t xml:space="preserve"> </w:t>
+      </w:r>
+      <w:r>
+        <w:rPr>
+          <w:rStyle w:val="FunctionTok"/>
+        </w:rPr>
+        <w:t xml:space="preserve">n</w:t>
+      </w:r>
+      <w:r>
+        <w:rPr>
+          <w:rStyle w:val="NormalTok"/>
+        </w:rPr>
+        <w:t xml:space="preserve">())</w:t>
+      </w:r>
+      <w:r>
+        <w:br/>
+      </w:r>
+      <w:r>
+        <w:br/>
+      </w:r>
+      <w:r>
+        <w:rPr>
+          <w:rStyle w:val="CommentTok"/>
+        </w:rPr>
+        <w:t xml:space="preserve"># join to existing dataframe</w:t>
+      </w:r>
+      <w:r>
+        <w:br/>
+      </w:r>
+      <w:r>
+        <w:rPr>
+          <w:rStyle w:val="NormalTok"/>
+        </w:rPr>
+        <w:t xml:space="preserve">cleveland_w_imd </w:t>
+      </w:r>
+      <w:r>
+        <w:rPr>
+          <w:rStyle w:val="OtherTok"/>
+        </w:rPr>
+        <w:t xml:space="preserve">&lt;-</w:t>
+      </w:r>
+      <w:r>
+        <w:rPr>
+          <w:rStyle w:val="NormalTok"/>
+        </w:rPr>
+        <w:t xml:space="preserve"> </w:t>
+      </w:r>
+      <w:r>
+        <w:rPr>
+          <w:rStyle w:val="FunctionTok"/>
+        </w:rPr>
+        <w:t xml:space="preserve">left_join</w:t>
+      </w:r>
+      <w:r>
+        <w:rPr>
+          <w:rStyle w:val="NormalTok"/>
+        </w:rPr>
+        <w:t xml:space="preserve">(cleveland_w_imd, violence_by_lsoa, </w:t>
       </w:r>
       <w:r>
         <w:rPr>
@@ -2972,7 +3664,37 @@
         <w:rPr>
           <w:rStyle w:val="CommentTok"/>
         </w:rPr>
-        <w:t xml:space="preserve"># spatial error model</w:t>
+        <w:t xml:space="preserve"># # spatial error model</w:t>
+      </w:r>
+      <w:r>
+        <w:br/>
+      </w:r>
+      <w:r>
+        <w:rPr>
+          <w:rStyle w:val="CommentTok"/>
+        </w:rPr>
+        <w:t xml:space="preserve"># error_mod &lt;- errorsarlm(count_of_asb ~ no_crime_imd, data=cleveland_sp, lw_queen)</w:t>
+      </w:r>
+      <w:r>
+        <w:br/>
+      </w:r>
+      <w:r>
+        <w:rPr>
+          <w:rStyle w:val="CommentTok"/>
+        </w:rPr>
+        <w:t xml:space="preserve"># summary(error_mod)</w:t>
+      </w:r>
+      <w:r>
+        <w:br/>
+      </w:r>
+      <w:r>
+        <w:br/>
+      </w:r>
+      <w:r>
+        <w:rPr>
+          <w:rStyle w:val="CommentTok"/>
+        </w:rPr>
+        <w:t xml:space="preserve"># spatial error model for burglary</w:t>
       </w:r>
       <w:r>
         <w:br/>
@@ -3005,7 +3727,7 @@
         <w:rPr>
           <w:rStyle w:val="NormalTok"/>
         </w:rPr>
-        <w:t xml:space="preserve">(count_of_asb </w:t>
+        <w:t xml:space="preserve">(count_of_burglary </w:t>
       </w:r>
       <w:r>
         <w:rPr>
@@ -3064,7 +3786,16 @@
         <w:rPr>
           <w:rStyle w:val="VerbatimChar"/>
         </w:rPr>
-        <w:t xml:space="preserve">## Call:errorsarlm(formula = count_of_asb ~ no_crime_imd, data = cleveland_sp, </w:t>
+        <w:t xml:space="preserve">## Call:</w:t>
+      </w:r>
+      <w:r>
+        <w:br/>
+      </w:r>
+      <w:r>
+        <w:rPr>
+          <w:rStyle w:val="VerbatimChar"/>
+        </w:rPr>
+        <w:t xml:space="preserve">## errorsarlm(formula = count_of_burglary ~ no_crime_imd, data = cleveland_sp, </w:t>
       </w:r>
       <w:r>
         <w:br/>
@@ -3109,7 +3840,7 @@
         <w:rPr>
           <w:rStyle w:val="VerbatimChar"/>
         </w:rPr>
-        <w:t xml:space="preserve">## -85.0993 -21.6410  -7.1609   9.2184 365.0979 </w:t>
+        <w:t xml:space="preserve">## -25.0907  -5.6124  -1.8771   2.6960  85.1269 </w:t>
       </w:r>
       <w:r>
         <w:br/>
@@ -3145,25 +3876,25 @@
         <w:rPr>
           <w:rStyle w:val="VerbatimChar"/>
         </w:rPr>
-        <w:t xml:space="preserve">##              Estimate Std. Error z value Pr(&gt;|z|)</w:t>
-      </w:r>
-      <w:r>
-        <w:br/>
-      </w:r>
-      <w:r>
-        <w:rPr>
-          <w:rStyle w:val="VerbatimChar"/>
-        </w:rPr>
-        <w:t xml:space="preserve">## (Intercept)   6.85606    5.96531  1.1493   0.2504</w:t>
-      </w:r>
-      <w:r>
-        <w:br/>
-      </w:r>
-      <w:r>
-        <w:rPr>
-          <w:rStyle w:val="VerbatimChar"/>
-        </w:rPr>
-        <w:t xml:space="preserve">## no_crime_imd  1.33815    0.13691  9.7740   &lt;2e-16</w:t>
+        <w:t xml:space="preserve">##              Estimate Std. Error z value  Pr(&gt;|z|)</w:t>
+      </w:r>
+      <w:r>
+        <w:br/>
+      </w:r>
+      <w:r>
+        <w:rPr>
+          <w:rStyle w:val="VerbatimChar"/>
+        </w:rPr>
+        <w:t xml:space="preserve">## (Intercept)  5.194003   1.982845  2.6195  0.008807</w:t>
+      </w:r>
+      <w:r>
+        <w:br/>
+      </w:r>
+      <w:r>
+        <w:rPr>
+          <w:rStyle w:val="VerbatimChar"/>
+        </w:rPr>
+        <w:t xml:space="preserve">## no_crime_imd 0.287560   0.037294  7.7107 1.243e-14</w:t>
       </w:r>
       <w:r>
         <w:br/>
@@ -3181,34 +3912,34 @@
         <w:rPr>
           <w:rStyle w:val="VerbatimChar"/>
         </w:rPr>
-        <w:t xml:space="preserve">## Lambda: 0.38156, LR test value: 23.781, p-value: 1.0793e-06</w:t>
-      </w:r>
-      <w:r>
-        <w:br/>
-      </w:r>
-      <w:r>
-        <w:rPr>
-          <w:rStyle w:val="VerbatimChar"/>
-        </w:rPr>
-        <w:t xml:space="preserve">## Asymptotic standard error: 0.071424</w:t>
-      </w:r>
-      <w:r>
-        <w:br/>
-      </w:r>
-      <w:r>
-        <w:rPr>
-          <w:rStyle w:val="VerbatimChar"/>
-        </w:rPr>
-        <w:t xml:space="preserve">##     z-value: 5.3422, p-value: 9.1812e-08</w:t>
-      </w:r>
-      <w:r>
-        <w:br/>
-      </w:r>
-      <w:r>
-        <w:rPr>
-          <w:rStyle w:val="VerbatimChar"/>
-        </w:rPr>
-        <w:t xml:space="preserve">## Wald statistic: 28.539, p-value: 9.1812e-08</w:t>
+        <w:t xml:space="preserve">## Lambda: 0.6039, LR test value: 73.348, p-value: &lt; 2.22e-16</w:t>
+      </w:r>
+      <w:r>
+        <w:br/>
+      </w:r>
+      <w:r>
+        <w:rPr>
+          <w:rStyle w:val="VerbatimChar"/>
+        </w:rPr>
+        <w:t xml:space="preserve">## Asymptotic standard error: 0.056063</w:t>
+      </w:r>
+      <w:r>
+        <w:br/>
+      </w:r>
+      <w:r>
+        <w:rPr>
+          <w:rStyle w:val="VerbatimChar"/>
+        </w:rPr>
+        <w:t xml:space="preserve">##     z-value: 10.772, p-value: &lt; 2.22e-16</w:t>
+      </w:r>
+      <w:r>
+        <w:br/>
+      </w:r>
+      <w:r>
+        <w:rPr>
+          <w:rStyle w:val="VerbatimChar"/>
+        </w:rPr>
+        <w:t xml:space="preserve">## Wald statistic: 116.03, p-value: &lt; 2.22e-16</w:t>
       </w:r>
       <w:r>
         <w:br/>
@@ -3226,25 +3957,25 @@
         <w:rPr>
           <w:rStyle w:val="VerbatimChar"/>
         </w:rPr>
-        <w:t xml:space="preserve">## Log likelihood: -1853.542 for error model</w:t>
-      </w:r>
-      <w:r>
-        <w:br/>
-      </w:r>
-      <w:r>
-        <w:rPr>
-          <w:rStyle w:val="VerbatimChar"/>
-        </w:rPr>
-        <w:t xml:space="preserve">## ML residual variance (sigma squared): 2133.6, (sigma: 46.191)</w:t>
-      </w:r>
-      <w:r>
-        <w:br/>
-      </w:r>
-      <w:r>
-        <w:rPr>
-          <w:rStyle w:val="VerbatimChar"/>
-        </w:rPr>
-        <w:t xml:space="preserve">## Number of observations: 352 </w:t>
+        <w:t xml:space="preserve">## Log likelihood: -1344.591 for error model</w:t>
+      </w:r>
+      <w:r>
+        <w:br/>
+      </w:r>
+      <w:r>
+        <w:rPr>
+          <w:rStyle w:val="VerbatimChar"/>
+        </w:rPr>
+        <w:t xml:space="preserve">## ML residual variance (sigma squared): 128.35, (sigma: 11.329)</w:t>
+      </w:r>
+      <w:r>
+        <w:br/>
+      </w:r>
+      <w:r>
+        <w:rPr>
+          <w:rStyle w:val="VerbatimChar"/>
+        </w:rPr>
+        <w:t xml:space="preserve">## Number of observations: 346 </w:t>
       </w:r>
       <w:r>
         <w:br/>
@@ -3262,7 +3993,7 @@
         <w:rPr>
           <w:rStyle w:val="VerbatimChar"/>
         </w:rPr>
-        <w:t xml:space="preserve">## AIC: 3715.1, (AIC for lm: 3736.9)</w:t>
+        <w:t xml:space="preserve">## AIC: 2697.2, (AIC for lm: 2768.5)</w:t>
       </w:r>
     </w:p>
     <w:p>
@@ -3281,7 +4012,37 @@
         <w:rPr>
           <w:rStyle w:val="CommentTok"/>
         </w:rPr>
-        <w:t xml:space="preserve"># spatial error model</w:t>
+        <w:t xml:space="preserve"># # spatial error model</w:t>
+      </w:r>
+      <w:r>
+        <w:br/>
+      </w:r>
+      <w:r>
+        <w:rPr>
+          <w:rStyle w:val="CommentTok"/>
+        </w:rPr>
+        <w:t xml:space="preserve"># error_mod_all_imd &lt;- errorsarlm(count_of_asb ~ index_of_multiple_deprivation_imd_score, data=cleveland_sp, lw_queen)</w:t>
+      </w:r>
+      <w:r>
+        <w:br/>
+      </w:r>
+      <w:r>
+        <w:rPr>
+          <w:rStyle w:val="CommentTok"/>
+        </w:rPr>
+        <w:t xml:space="preserve"># summary(error_mod_all_imd)</w:t>
+      </w:r>
+      <w:r>
+        <w:br/>
+      </w:r>
+      <w:r>
+        <w:br/>
+      </w:r>
+      <w:r>
+        <w:rPr>
+          <w:rStyle w:val="CommentTok"/>
+        </w:rPr>
+        <w:t xml:space="preserve"># spatial error model for burglary</w:t>
       </w:r>
       <w:r>
         <w:br/>
@@ -3314,7 +4075,7 @@
         <w:rPr>
           <w:rStyle w:val="NormalTok"/>
         </w:rPr>
-        <w:t xml:space="preserve">(count_of_asb </w:t>
+        <w:t xml:space="preserve">(count_of_burglary </w:t>
       </w:r>
       <w:r>
         <w:rPr>
@@ -3382,7 +4143,7 @@
         <w:rPr>
           <w:rStyle w:val="VerbatimChar"/>
         </w:rPr>
-        <w:t xml:space="preserve">## errorsarlm(formula = count_of_asb ~ index_of_multiple_deprivation_imd_score, </w:t>
+        <w:t xml:space="preserve">## errorsarlm(formula = count_of_burglary ~ index_of_multiple_deprivation_imd_score, </w:t>
       </w:r>
       <w:r>
         <w:br/>
@@ -3427,7 +4188,7 @@
         <w:rPr>
           <w:rStyle w:val="VerbatimChar"/>
         </w:rPr>
-        <w:t xml:space="preserve">## -88.4529 -21.7241  -6.6780   9.6149 366.5429 </w:t>
+        <w:t xml:space="preserve">## -24.9450  -5.4787  -1.7970   2.7133  85.5044 </w:t>
       </w:r>
       <w:r>
         <w:br/>
@@ -3463,25 +4224,25 @@
         <w:rPr>
           <w:rStyle w:val="VerbatimChar"/>
         </w:rPr>
-        <w:t xml:space="preserve">##                                         Estimate Std. Error z value Pr(&gt;|z|)</w:t>
-      </w:r>
-      <w:r>
-        <w:br/>
-      </w:r>
-      <w:r>
-        <w:rPr>
-          <w:rStyle w:val="VerbatimChar"/>
-        </w:rPr>
-        <w:t xml:space="preserve">## (Intercept)                              5.57473    5.91092  0.9431   0.3456</w:t>
-      </w:r>
-      <w:r>
-        <w:br/>
-      </w:r>
-      <w:r>
-        <w:rPr>
-          <w:rStyle w:val="VerbatimChar"/>
-        </w:rPr>
-        <w:t xml:space="preserve">## index_of_multiple_deprivation_imd_score  1.39279    0.13831 10.0701   &lt;2e-16</w:t>
+        <w:t xml:space="preserve">##                                         Estimate Std. Error z value  Pr(&gt;|z|)</w:t>
+      </w:r>
+      <w:r>
+        <w:br/>
+      </w:r>
+      <w:r>
+        <w:rPr>
+          <w:rStyle w:val="VerbatimChar"/>
+        </w:rPr>
+        <w:t xml:space="preserve">## (Intercept)                             4.772495   1.943207  2.4560   0.01405</w:t>
+      </w:r>
+      <w:r>
+        <w:br/>
+      </w:r>
+      <w:r>
+        <w:rPr>
+          <w:rStyle w:val="VerbatimChar"/>
+        </w:rPr>
+        <w:t xml:space="preserve">## index_of_multiple_deprivation_imd_score 0.305904   0.038052  8.0391 8.882e-16</w:t>
       </w:r>
       <w:r>
         <w:br/>
@@ -3499,34 +4260,34 @@
         <w:rPr>
           <w:rStyle w:val="VerbatimChar"/>
         </w:rPr>
-        <w:t xml:space="preserve">## Lambda: 0.37021, LR test value: 22.14, p-value: 2.5352e-06</w:t>
-      </w:r>
-      <w:r>
-        <w:br/>
-      </w:r>
-      <w:r>
-        <w:rPr>
-          <w:rStyle w:val="VerbatimChar"/>
-        </w:rPr>
-        <w:t xml:space="preserve">## Asymptotic standard error: 0.072084</w:t>
-      </w:r>
-      <w:r>
-        <w:br/>
-      </w:r>
-      <w:r>
-        <w:rPr>
-          <w:rStyle w:val="VerbatimChar"/>
-        </w:rPr>
-        <w:t xml:space="preserve">##     z-value: 5.1358, p-value: 2.8092e-07</w:t>
-      </w:r>
-      <w:r>
-        <w:br/>
-      </w:r>
-      <w:r>
-        <w:rPr>
-          <w:rStyle w:val="VerbatimChar"/>
-        </w:rPr>
-        <w:t xml:space="preserve">## Wald statistic: 26.377, p-value: 2.8092e-07</w:t>
+        <w:t xml:space="preserve">## Lambda: 0.58866, LR test value: 67.516, p-value: 2.2204e-16</w:t>
+      </w:r>
+      <w:r>
+        <w:br/>
+      </w:r>
+      <w:r>
+        <w:rPr>
+          <w:rStyle w:val="VerbatimChar"/>
+        </w:rPr>
+        <w:t xml:space="preserve">## Asymptotic standard error: 0.057302</w:t>
+      </w:r>
+      <w:r>
+        <w:br/>
+      </w:r>
+      <w:r>
+        <w:rPr>
+          <w:rStyle w:val="VerbatimChar"/>
+        </w:rPr>
+        <w:t xml:space="preserve">##     z-value: 10.273, p-value: &lt; 2.22e-16</w:t>
+      </w:r>
+      <w:r>
+        <w:br/>
+      </w:r>
+      <w:r>
+        <w:rPr>
+          <w:rStyle w:val="VerbatimChar"/>
+        </w:rPr>
+        <w:t xml:space="preserve">## Wald statistic: 105.53, p-value: &lt; 2.22e-16</w:t>
       </w:r>
       <w:r>
         <w:br/>
@@ -3544,25 +4305,25 @@
         <w:rPr>
           <w:rStyle w:val="VerbatimChar"/>
         </w:rPr>
-        <w:t xml:space="preserve">## Log likelihood: -1851.881 for error model</w:t>
-      </w:r>
-      <w:r>
-        <w:br/>
-      </w:r>
-      <w:r>
-        <w:rPr>
-          <w:rStyle w:val="VerbatimChar"/>
-        </w:rPr>
-        <w:t xml:space="preserve">## ML residual variance (sigma squared): 2117.3, (sigma: 46.014)</w:t>
-      </w:r>
-      <w:r>
-        <w:br/>
-      </w:r>
-      <w:r>
-        <w:rPr>
-          <w:rStyle w:val="VerbatimChar"/>
-        </w:rPr>
-        <w:t xml:space="preserve">## Number of observations: 352 </w:t>
+        <w:t xml:space="preserve">## Log likelihood: -1343.177 for error model</w:t>
+      </w:r>
+      <w:r>
+        <w:br/>
+      </w:r>
+      <w:r>
+        <w:rPr>
+          <w:rStyle w:val="VerbatimChar"/>
+        </w:rPr>
+        <w:t xml:space="preserve">## ML residual variance (sigma squared): 127.9, (sigma: 11.309)</w:t>
+      </w:r>
+      <w:r>
+        <w:br/>
+      </w:r>
+      <w:r>
+        <w:rPr>
+          <w:rStyle w:val="VerbatimChar"/>
+        </w:rPr>
+        <w:t xml:space="preserve">## Number of observations: 346 </w:t>
       </w:r>
       <w:r>
         <w:br/>
@@ -3580,7 +4341,7 @@
         <w:rPr>
           <w:rStyle w:val="VerbatimChar"/>
         </w:rPr>
-        <w:t xml:space="preserve">## AIC: 3711.8, (AIC for lm: 3731.9)</w:t>
+        <w:t xml:space="preserve">## AIC: 2694.4, (AIC for lm: 2759.9)</w:t>
       </w:r>
     </w:p>
     <w:p>
@@ -3588,10 +4349,648 @@
         <w:pStyle w:val="FirstParagraph"/>
       </w:pPr>
       <w:r>
-        <w:t xml:space="preserve">Overall our conclusions don’t change dramatically. We can see that the models are slightly better (lower AIC) for the composite IMD, as crime is included to explain crime, and the coefficient is slightly larger. So for each score increase in IMD score, there are 1.39 modre ASB incidents in the LSOA, compared with 1.34 more if we look at the IMD without the crime indicator as a predictor. This is in line with what we would expect, as including the thing itself in the model will make the correlation stronger artificially. But it does not seem to make big differences to the conclusions we would draw from these data - that is that there is a positive association between deprivation score and ASB.</w:t>
+        <w:t xml:space="preserve">Our conclusions don’t change dramatically when deploying the revised measure. However, we observe the model is slightly worse (larger AIC) when deploying the revised IMD measure and the coefficient for the effect of IMD on ASB is slightly smaller. So for each increase in IMD score, there are 0.31 more burglary incidents in the LSOA, compared with 0.29 more if we look at the IMD without the crime indicator as a predictor. This is in line with what we would expect, as including the thing itself in the model will make the correlation stronger artificially. But it does not seem to make big differences to the conclusions we would draw from these data - that is that there is a positive association between deprivation score and burglary.</w:t>
       </w:r>
     </w:p>
     <w:bookmarkEnd w:id="22"/>
+    <w:bookmarkStart w:id="23" w:name="violence"/>
+    <w:p>
+      <w:pPr>
+        <w:pStyle w:val="Heading2"/>
+      </w:pPr>
+      <w:r>
+        <w:t xml:space="preserve">Violence</w:t>
+      </w:r>
+    </w:p>
+    <w:p>
+      <w:pPr>
+        <w:pStyle w:val="SourceCode"/>
+      </w:pPr>
+      <w:r>
+        <w:rPr>
+          <w:rStyle w:val="CommentTok"/>
+        </w:rPr>
+        <w:t xml:space="preserve"># spatial error model for burglary</w:t>
+      </w:r>
+      <w:r>
+        <w:br/>
+      </w:r>
+      <w:r>
+        <w:rPr>
+          <w:rStyle w:val="NormalTok"/>
+        </w:rPr>
+        <w:t xml:space="preserve">error_mod </w:t>
+      </w:r>
+      <w:r>
+        <w:rPr>
+          <w:rStyle w:val="OtherTok"/>
+        </w:rPr>
+        <w:t xml:space="preserve">&lt;-</w:t>
+      </w:r>
+      <w:r>
+        <w:rPr>
+          <w:rStyle w:val="NormalTok"/>
+        </w:rPr>
+        <w:t xml:space="preserve"> </w:t>
+      </w:r>
+      <w:r>
+        <w:rPr>
+          <w:rStyle w:val="FunctionTok"/>
+        </w:rPr>
+        <w:t xml:space="preserve">errorsarlm</w:t>
+      </w:r>
+      <w:r>
+        <w:rPr>
+          <w:rStyle w:val="NormalTok"/>
+        </w:rPr>
+        <w:t xml:space="preserve">(count_of_violence </w:t>
+      </w:r>
+      <w:r>
+        <w:rPr>
+          <w:rStyle w:val="SpecialCharTok"/>
+        </w:rPr>
+        <w:t xml:space="preserve">~</w:t>
+      </w:r>
+      <w:r>
+        <w:rPr>
+          <w:rStyle w:val="NormalTok"/>
+        </w:rPr>
+        <w:t xml:space="preserve"> no_crime_imd, </w:t>
+      </w:r>
+      <w:r>
+        <w:rPr>
+          <w:rStyle w:val="AttributeTok"/>
+        </w:rPr>
+        <w:t xml:space="preserve">data=</w:t>
+      </w:r>
+      <w:r>
+        <w:rPr>
+          <w:rStyle w:val="NormalTok"/>
+        </w:rPr>
+        <w:t xml:space="preserve">cleveland_sp, lw_queen)</w:t>
+      </w:r>
+      <w:r>
+        <w:br/>
+      </w:r>
+      <w:r>
+        <w:rPr>
+          <w:rStyle w:val="FunctionTok"/>
+        </w:rPr>
+        <w:t xml:space="preserve">summary</w:t>
+      </w:r>
+      <w:r>
+        <w:rPr>
+          <w:rStyle w:val="NormalTok"/>
+        </w:rPr>
+        <w:t xml:space="preserve">(error_mod)</w:t>
+      </w:r>
+    </w:p>
+    <w:p>
+      <w:pPr>
+        <w:pStyle w:val="SourceCode"/>
+      </w:pPr>
+      <w:r>
+        <w:rPr>
+          <w:rStyle w:val="VerbatimChar"/>
+        </w:rPr>
+        <w:t xml:space="preserve">## </w:t>
+      </w:r>
+      <w:r>
+        <w:br/>
+      </w:r>
+      <w:r>
+        <w:rPr>
+          <w:rStyle w:val="VerbatimChar"/>
+        </w:rPr>
+        <w:t xml:space="preserve">## Call:</w:t>
+      </w:r>
+      <w:r>
+        <w:br/>
+      </w:r>
+      <w:r>
+        <w:rPr>
+          <w:rStyle w:val="VerbatimChar"/>
+        </w:rPr>
+        <w:t xml:space="preserve">## errorsarlm(formula = count_of_violence ~ no_crime_imd, data = cleveland_sp, </w:t>
+      </w:r>
+      <w:r>
+        <w:br/>
+      </w:r>
+      <w:r>
+        <w:rPr>
+          <w:rStyle w:val="VerbatimChar"/>
+        </w:rPr>
+        <w:t xml:space="preserve">##     listw = lw_queen)</w:t>
+      </w:r>
+      <w:r>
+        <w:br/>
+      </w:r>
+      <w:r>
+        <w:rPr>
+          <w:rStyle w:val="VerbatimChar"/>
+        </w:rPr>
+        <w:t xml:space="preserve">## </w:t>
+      </w:r>
+      <w:r>
+        <w:br/>
+      </w:r>
+      <w:r>
+        <w:rPr>
+          <w:rStyle w:val="VerbatimChar"/>
+        </w:rPr>
+        <w:t xml:space="preserve">## Residuals:</w:t>
+      </w:r>
+      <w:r>
+        <w:br/>
+      </w:r>
+      <w:r>
+        <w:rPr>
+          <w:rStyle w:val="VerbatimChar"/>
+        </w:rPr>
+        <w:t xml:space="preserve">##       Min        1Q    Median        3Q       Max </w:t>
+      </w:r>
+      <w:r>
+        <w:br/>
+      </w:r>
+      <w:r>
+        <w:rPr>
+          <w:rStyle w:val="VerbatimChar"/>
+        </w:rPr>
+        <w:t xml:space="preserve">## -134.4099  -27.9277   -8.9451   10.8201  927.2520 </w:t>
+      </w:r>
+      <w:r>
+        <w:br/>
+      </w:r>
+      <w:r>
+        <w:rPr>
+          <w:rStyle w:val="VerbatimChar"/>
+        </w:rPr>
+        <w:t xml:space="preserve">## </w:t>
+      </w:r>
+      <w:r>
+        <w:br/>
+      </w:r>
+      <w:r>
+        <w:rPr>
+          <w:rStyle w:val="VerbatimChar"/>
+        </w:rPr>
+        <w:t xml:space="preserve">## Type: error </w:t>
+      </w:r>
+      <w:r>
+        <w:br/>
+      </w:r>
+      <w:r>
+        <w:rPr>
+          <w:rStyle w:val="VerbatimChar"/>
+        </w:rPr>
+        <w:t xml:space="preserve">## Coefficients: (asymptotic standard errors) </w:t>
+      </w:r>
+      <w:r>
+        <w:br/>
+      </w:r>
+      <w:r>
+        <w:rPr>
+          <w:rStyle w:val="VerbatimChar"/>
+        </w:rPr>
+        <w:t xml:space="preserve">##              Estimate Std. Error z value Pr(&gt;|z|)</w:t>
+      </w:r>
+      <w:r>
+        <w:br/>
+      </w:r>
+      <w:r>
+        <w:rPr>
+          <w:rStyle w:val="VerbatimChar"/>
+        </w:rPr>
+        <w:t xml:space="preserve">## (Intercept)  10.14244   11.21823  0.9041   0.3659</w:t>
+      </w:r>
+      <w:r>
+        <w:br/>
+      </w:r>
+      <w:r>
+        <w:rPr>
+          <w:rStyle w:val="VerbatimChar"/>
+        </w:rPr>
+        <w:t xml:space="preserve">## no_crime_imd  2.78595    0.25031 11.1301   &lt;2e-16</w:t>
+      </w:r>
+      <w:r>
+        <w:br/>
+      </w:r>
+      <w:r>
+        <w:rPr>
+          <w:rStyle w:val="VerbatimChar"/>
+        </w:rPr>
+        <w:t xml:space="preserve">## </w:t>
+      </w:r>
+      <w:r>
+        <w:br/>
+      </w:r>
+      <w:r>
+        <w:rPr>
+          <w:rStyle w:val="VerbatimChar"/>
+        </w:rPr>
+        <w:t xml:space="preserve">## Lambda: 0.42951, LR test value: 31.996, p-value: 1.5447e-08</w:t>
+      </w:r>
+      <w:r>
+        <w:br/>
+      </w:r>
+      <w:r>
+        <w:rPr>
+          <w:rStyle w:val="VerbatimChar"/>
+        </w:rPr>
+        <w:t xml:space="preserve">## Asymptotic standard error: 0.068507</w:t>
+      </w:r>
+      <w:r>
+        <w:br/>
+      </w:r>
+      <w:r>
+        <w:rPr>
+          <w:rStyle w:val="VerbatimChar"/>
+        </w:rPr>
+        <w:t xml:space="preserve">##     z-value: 6.2695, p-value: 3.6225e-10</w:t>
+      </w:r>
+      <w:r>
+        <w:br/>
+      </w:r>
+      <w:r>
+        <w:rPr>
+          <w:rStyle w:val="VerbatimChar"/>
+        </w:rPr>
+        <w:t xml:space="preserve">## Wald statistic: 39.306, p-value: 3.6225e-10</w:t>
+      </w:r>
+      <w:r>
+        <w:br/>
+      </w:r>
+      <w:r>
+        <w:rPr>
+          <w:rStyle w:val="VerbatimChar"/>
+        </w:rPr>
+        <w:t xml:space="preserve">## </w:t>
+      </w:r>
+      <w:r>
+        <w:br/>
+      </w:r>
+      <w:r>
+        <w:rPr>
+          <w:rStyle w:val="VerbatimChar"/>
+        </w:rPr>
+        <w:t xml:space="preserve">## Log likelihood: -2059.108 for error model</w:t>
+      </w:r>
+      <w:r>
+        <w:br/>
+      </w:r>
+      <w:r>
+        <w:rPr>
+          <w:rStyle w:val="VerbatimChar"/>
+        </w:rPr>
+        <w:t xml:space="preserve">## ML residual variance (sigma squared): 6804.3, (sigma: 82.488)</w:t>
+      </w:r>
+      <w:r>
+        <w:br/>
+      </w:r>
+      <w:r>
+        <w:rPr>
+          <w:rStyle w:val="VerbatimChar"/>
+        </w:rPr>
+        <w:t xml:space="preserve">## Number of observations: 352 </w:t>
+      </w:r>
+      <w:r>
+        <w:br/>
+      </w:r>
+      <w:r>
+        <w:rPr>
+          <w:rStyle w:val="VerbatimChar"/>
+        </w:rPr>
+        <w:t xml:space="preserve">## Number of parameters estimated: 4 </w:t>
+      </w:r>
+      <w:r>
+        <w:br/>
+      </w:r>
+      <w:r>
+        <w:rPr>
+          <w:rStyle w:val="VerbatimChar"/>
+        </w:rPr>
+        <w:t xml:space="preserve">## AIC: 4126.2, (AIC for lm: 4156.2)</w:t>
+      </w:r>
+    </w:p>
+    <w:p>
+      <w:pPr>
+        <w:pStyle w:val="FirstParagraph"/>
+      </w:pPr>
+      <w:r>
+        <w:t xml:space="preserve">and for the whole IMD:</w:t>
+      </w:r>
+    </w:p>
+    <w:p>
+      <w:pPr>
+        <w:pStyle w:val="SourceCode"/>
+      </w:pPr>
+      <w:r>
+        <w:rPr>
+          <w:rStyle w:val="CommentTok"/>
+        </w:rPr>
+        <w:t xml:space="preserve"># spatial error model for burglary</w:t>
+      </w:r>
+      <w:r>
+        <w:br/>
+      </w:r>
+      <w:r>
+        <w:rPr>
+          <w:rStyle w:val="NormalTok"/>
+        </w:rPr>
+        <w:t xml:space="preserve">error_mod_all_imd </w:t>
+      </w:r>
+      <w:r>
+        <w:rPr>
+          <w:rStyle w:val="OtherTok"/>
+        </w:rPr>
+        <w:t xml:space="preserve">&lt;-</w:t>
+      </w:r>
+      <w:r>
+        <w:rPr>
+          <w:rStyle w:val="NormalTok"/>
+        </w:rPr>
+        <w:t xml:space="preserve"> </w:t>
+      </w:r>
+      <w:r>
+        <w:rPr>
+          <w:rStyle w:val="FunctionTok"/>
+        </w:rPr>
+        <w:t xml:space="preserve">errorsarlm</w:t>
+      </w:r>
+      <w:r>
+        <w:rPr>
+          <w:rStyle w:val="NormalTok"/>
+        </w:rPr>
+        <w:t xml:space="preserve">(count_of_violence </w:t>
+      </w:r>
+      <w:r>
+        <w:rPr>
+          <w:rStyle w:val="SpecialCharTok"/>
+        </w:rPr>
+        <w:t xml:space="preserve">~</w:t>
+      </w:r>
+      <w:r>
+        <w:rPr>
+          <w:rStyle w:val="NormalTok"/>
+        </w:rPr>
+        <w:t xml:space="preserve"> index_of_multiple_deprivation_imd_score, </w:t>
+      </w:r>
+      <w:r>
+        <w:rPr>
+          <w:rStyle w:val="AttributeTok"/>
+        </w:rPr>
+        <w:t xml:space="preserve">data=</w:t>
+      </w:r>
+      <w:r>
+        <w:rPr>
+          <w:rStyle w:val="NormalTok"/>
+        </w:rPr>
+        <w:t xml:space="preserve">cleveland_sp, lw_queen)</w:t>
+      </w:r>
+      <w:r>
+        <w:br/>
+      </w:r>
+      <w:r>
+        <w:rPr>
+          <w:rStyle w:val="FunctionTok"/>
+        </w:rPr>
+        <w:t xml:space="preserve">summary</w:t>
+      </w:r>
+      <w:r>
+        <w:rPr>
+          <w:rStyle w:val="NormalTok"/>
+        </w:rPr>
+        <w:t xml:space="preserve">(error_mod_all_imd)</w:t>
+      </w:r>
+    </w:p>
+    <w:p>
+      <w:pPr>
+        <w:pStyle w:val="SourceCode"/>
+      </w:pPr>
+      <w:r>
+        <w:rPr>
+          <w:rStyle w:val="VerbatimChar"/>
+        </w:rPr>
+        <w:t xml:space="preserve">## </w:t>
+      </w:r>
+      <w:r>
+        <w:br/>
+      </w:r>
+      <w:r>
+        <w:rPr>
+          <w:rStyle w:val="VerbatimChar"/>
+        </w:rPr>
+        <w:t xml:space="preserve">## Call:</w:t>
+      </w:r>
+      <w:r>
+        <w:br/>
+      </w:r>
+      <w:r>
+        <w:rPr>
+          <w:rStyle w:val="VerbatimChar"/>
+        </w:rPr>
+        <w:t xml:space="preserve">## errorsarlm(formula = count_of_violence ~ index_of_multiple_deprivation_imd_score, </w:t>
+      </w:r>
+      <w:r>
+        <w:br/>
+      </w:r>
+      <w:r>
+        <w:rPr>
+          <w:rStyle w:val="VerbatimChar"/>
+        </w:rPr>
+        <w:t xml:space="preserve">##     data = cleveland_sp, listw = lw_queen)</w:t>
+      </w:r>
+      <w:r>
+        <w:br/>
+      </w:r>
+      <w:r>
+        <w:rPr>
+          <w:rStyle w:val="VerbatimChar"/>
+        </w:rPr>
+        <w:t xml:space="preserve">## </w:t>
+      </w:r>
+      <w:r>
+        <w:br/>
+      </w:r>
+      <w:r>
+        <w:rPr>
+          <w:rStyle w:val="VerbatimChar"/>
+        </w:rPr>
+        <w:t xml:space="preserve">## Residuals:</w:t>
+      </w:r>
+      <w:r>
+        <w:br/>
+      </w:r>
+      <w:r>
+        <w:rPr>
+          <w:rStyle w:val="VerbatimChar"/>
+        </w:rPr>
+        <w:t xml:space="preserve">##       Min        1Q    Median        3Q       Max </w:t>
+      </w:r>
+      <w:r>
+        <w:br/>
+      </w:r>
+      <w:r>
+        <w:rPr>
+          <w:rStyle w:val="VerbatimChar"/>
+        </w:rPr>
+        <w:t xml:space="preserve">## -132.4164  -27.5521   -9.1451   10.2661  931.1520 </w:t>
+      </w:r>
+      <w:r>
+        <w:br/>
+      </w:r>
+      <w:r>
+        <w:rPr>
+          <w:rStyle w:val="VerbatimChar"/>
+        </w:rPr>
+        <w:t xml:space="preserve">## </w:t>
+      </w:r>
+      <w:r>
+        <w:br/>
+      </w:r>
+      <w:r>
+        <w:rPr>
+          <w:rStyle w:val="VerbatimChar"/>
+        </w:rPr>
+        <w:t xml:space="preserve">## Type: error </w:t>
+      </w:r>
+      <w:r>
+        <w:br/>
+      </w:r>
+      <w:r>
+        <w:rPr>
+          <w:rStyle w:val="VerbatimChar"/>
+        </w:rPr>
+        <w:t xml:space="preserve">## Coefficients: (asymptotic standard errors) </w:t>
+      </w:r>
+      <w:r>
+        <w:br/>
+      </w:r>
+      <w:r>
+        <w:rPr>
+          <w:rStyle w:val="VerbatimChar"/>
+        </w:rPr>
+        <w:t xml:space="preserve">##                                         Estimate Std. Error z value Pr(&gt;|z|)</w:t>
+      </w:r>
+      <w:r>
+        <w:br/>
+      </w:r>
+      <w:r>
+        <w:rPr>
+          <w:rStyle w:val="VerbatimChar"/>
+        </w:rPr>
+        <w:t xml:space="preserve">## (Intercept)                              8.05012   11.07966  0.7266   0.4675</w:t>
+      </w:r>
+      <w:r>
+        <w:br/>
+      </w:r>
+      <w:r>
+        <w:rPr>
+          <w:rStyle w:val="VerbatimChar"/>
+        </w:rPr>
+        <w:t xml:space="preserve">## index_of_multiple_deprivation_imd_score  2.88537    0.25332 11.3904   &lt;2e-16</w:t>
+      </w:r>
+      <w:r>
+        <w:br/>
+      </w:r>
+      <w:r>
+        <w:rPr>
+          <w:rStyle w:val="VerbatimChar"/>
+        </w:rPr>
+        <w:t xml:space="preserve">## </w:t>
+      </w:r>
+      <w:r>
+        <w:br/>
+      </w:r>
+      <w:r>
+        <w:rPr>
+          <w:rStyle w:val="VerbatimChar"/>
+        </w:rPr>
+        <w:t xml:space="preserve">## Lambda: 0.41363, LR test value: 29.12, p-value: 6.8045e-08</w:t>
+      </w:r>
+      <w:r>
+        <w:br/>
+      </w:r>
+      <w:r>
+        <w:rPr>
+          <w:rStyle w:val="VerbatimChar"/>
+        </w:rPr>
+        <w:t xml:space="preserve">## Asymptotic standard error: 0.069496</w:t>
+      </w:r>
+      <w:r>
+        <w:br/>
+      </w:r>
+      <w:r>
+        <w:rPr>
+          <w:rStyle w:val="VerbatimChar"/>
+        </w:rPr>
+        <w:t xml:space="preserve">##     z-value: 5.9519, p-value: 2.6503e-09</w:t>
+      </w:r>
+      <w:r>
+        <w:br/>
+      </w:r>
+      <w:r>
+        <w:rPr>
+          <w:rStyle w:val="VerbatimChar"/>
+        </w:rPr>
+        <w:t xml:space="preserve">## Wald statistic: 35.425, p-value: 2.6503e-09</w:t>
+      </w:r>
+      <w:r>
+        <w:br/>
+      </w:r>
+      <w:r>
+        <w:rPr>
+          <w:rStyle w:val="VerbatimChar"/>
+        </w:rPr>
+        <w:t xml:space="preserve">## </w:t>
+      </w:r>
+      <w:r>
+        <w:br/>
+      </w:r>
+      <w:r>
+        <w:rPr>
+          <w:rStyle w:val="VerbatimChar"/>
+        </w:rPr>
+        <w:t xml:space="preserve">## Log likelihood: -2058.057 for error model</w:t>
+      </w:r>
+      <w:r>
+        <w:br/>
+      </w:r>
+      <w:r>
+        <w:rPr>
+          <w:rStyle w:val="VerbatimChar"/>
+        </w:rPr>
+        <w:t xml:space="preserve">## ML residual variance (sigma squared): 6783.3, (sigma: 82.361)</w:t>
+      </w:r>
+      <w:r>
+        <w:br/>
+      </w:r>
+      <w:r>
+        <w:rPr>
+          <w:rStyle w:val="VerbatimChar"/>
+        </w:rPr>
+        <w:t xml:space="preserve">## Number of observations: 352 </w:t>
+      </w:r>
+      <w:r>
+        <w:br/>
+      </w:r>
+      <w:r>
+        <w:rPr>
+          <w:rStyle w:val="VerbatimChar"/>
+        </w:rPr>
+        <w:t xml:space="preserve">## Number of parameters estimated: 4 </w:t>
+      </w:r>
+      <w:r>
+        <w:br/>
+      </w:r>
+      <w:r>
+        <w:rPr>
+          <w:rStyle w:val="VerbatimChar"/>
+        </w:rPr>
+        <w:t xml:space="preserve">## AIC: 4124.1, (AIC for lm: 4151.2)</w:t>
+      </w:r>
+    </w:p>
+    <w:bookmarkEnd w:id="23"/>
     <w:sectPr/>
   </w:body>
 </w:document>

</xml_diff>